<commit_message>
Added some images for adaBoost
</commit_message>
<xml_diff>
--- a/TBMI26_AdaBoost_Report.docx
+++ b/TBMI26_AdaBoost_Report.docx
@@ -1,16 +1,14 @@
 
 <file path=word/document.xml><?xml version="1.0" encoding="utf-8"?>
-<w:document xmlns:wpc="http://schemas.microsoft.com/office/word/2010/wordprocessingCanvas" xmlns:cx="http://schemas.microsoft.com/office/drawing/2014/chartex" xmlns:cx1="http://schemas.microsoft.com/office/drawing/2015/9/8/chartex" xmlns:mc="http://schemas.openxmlformats.org/markup-compatibility/2006" xmlns:o="urn:schemas-microsoft-com:office:office" xmlns:r="http://schemas.openxmlformats.org/officeDocument/2006/relationships" xmlns:m="http://schemas.openxmlformats.org/officeDocument/2006/math" xmlns:v="urn:schemas-microsoft-com:vml" xmlns:wp14="http://schemas.microsoft.com/office/word/2010/wordprocessingDrawing" xmlns:wp="http://schemas.openxmlformats.org/drawingml/2006/wordprocessingDrawing" xmlns:w10="urn:schemas-microsoft-com:office:word" xmlns:w="http://schemas.openxmlformats.org/wordprocessingml/2006/main" xmlns:w14="http://schemas.microsoft.com/office/word/2010/wordml" xmlns:w15="http://schemas.microsoft.com/office/word/2012/wordml" xmlns:w16se="http://schemas.microsoft.com/office/word/2015/wordml/symex" xmlns:wpg="http://schemas.microsoft.com/office/word/2010/wordprocessingGroup" xmlns:wpi="http://schemas.microsoft.com/office/word/2010/wordprocessingInk" xmlns:wne="http://schemas.microsoft.com/office/word/2006/wordml" xmlns:wps="http://schemas.microsoft.com/office/word/2010/wordprocessingShape" mc:Ignorable="w14 w15 w16se wp14">
+<w:document xmlns:wpc="http://schemas.microsoft.com/office/word/2010/wordprocessingCanvas" xmlns:cx="http://schemas.microsoft.com/office/drawing/2014/chartex" xmlns:cx1="http://schemas.microsoft.com/office/drawing/2015/9/8/chartex" xmlns:cx2="http://schemas.microsoft.com/office/drawing/2015/10/21/chartex" xmlns:cx3="http://schemas.microsoft.com/office/drawing/2016/5/9/chartex" xmlns:cx4="http://schemas.microsoft.com/office/drawing/2016/5/10/chartex" xmlns:cx5="http://schemas.microsoft.com/office/drawing/2016/5/11/chartex" xmlns:cx6="http://schemas.microsoft.com/office/drawing/2016/5/12/chartex" xmlns:cx7="http://schemas.microsoft.com/office/drawing/2016/5/13/chartex" xmlns:cx8="http://schemas.microsoft.com/office/drawing/2016/5/14/chartex" xmlns:mc="http://schemas.openxmlformats.org/markup-compatibility/2006" xmlns:aink="http://schemas.microsoft.com/office/drawing/2016/ink" xmlns:am3d="http://schemas.microsoft.com/office/drawing/2017/model3d" xmlns:o="urn:schemas-microsoft-com:office:office" xmlns:r="http://schemas.openxmlformats.org/officeDocument/2006/relationships" xmlns:m="http://schemas.openxmlformats.org/officeDocument/2006/math" xmlns:v="urn:schemas-microsoft-com:vml" xmlns:wp14="http://schemas.microsoft.com/office/word/2010/wordprocessingDrawing" xmlns:wp="http://schemas.openxmlformats.org/drawingml/2006/wordprocessingDrawing" xmlns:w10="urn:schemas-microsoft-com:office:word" xmlns:w="http://schemas.openxmlformats.org/wordprocessingml/2006/main" xmlns:w14="http://schemas.microsoft.com/office/word/2010/wordml" xmlns:w15="http://schemas.microsoft.com/office/word/2012/wordml" xmlns:w16cid="http://schemas.microsoft.com/office/word/2016/wordml/cid" xmlns:w16se="http://schemas.microsoft.com/office/word/2015/wordml/symex" xmlns:wpg="http://schemas.microsoft.com/office/word/2010/wordprocessingGroup" xmlns:wpi="http://schemas.microsoft.com/office/word/2010/wordprocessingInk" xmlns:wne="http://schemas.microsoft.com/office/word/2006/wordml" xmlns:wps="http://schemas.microsoft.com/office/word/2010/wordprocessingShape" mc:Ignorable="w14 w15 w16se w16cid wp14">
   <w:body>
     <w:p>
       <w:pPr>
-        <w:pStyle w:val="Title"/>
-        <w:rPr>
-          <w:lang w:val="en-US"/>
-        </w:rPr>
-      </w:pPr>
-      <w:bookmarkStart w:id="0" w:name="_GoBack"/>
-      <w:bookmarkEnd w:id="0"/>
+        <w:pStyle w:val="Rubrik"/>
+        <w:rPr>
+          <w:lang w:val="en-US"/>
+        </w:rPr>
+      </w:pPr>
       <w:r>
         <w:rPr>
           <w:lang w:val="en-US"/>
@@ -90,7 +88,7 @@
           <w:szCs w:val="36"/>
           <w:lang w:val="en-US"/>
         </w:rPr>
-        <w:t>Author/-s:</w:t>
+        <w:t>Fredrik Johansson</w:t>
       </w:r>
     </w:p>
     <w:p>
@@ -151,7 +149,7 @@
     </w:p>
     <w:p>
       <w:pPr>
-        <w:pStyle w:val="ListParagraph"/>
+        <w:pStyle w:val="Liststycke"/>
         <w:numPr>
           <w:ilvl w:val="0"/>
           <w:numId w:val="2"/>
@@ -312,14 +310,192 @@
       <w:pPr>
         <w:ind w:left="720"/>
         <w:rPr>
-          <w:b/>
-          <w:lang w:val="en-US"/>
-        </w:rPr>
-      </w:pPr>
-    </w:p>
-    <w:p>
-      <w:pPr>
-        <w:pStyle w:val="ListParagraph"/>
+          <w:bCs/>
+          <w:lang w:val="en-US"/>
+        </w:rPr>
+      </w:pPr>
+      <w:r>
+        <w:rPr>
+          <w:bCs/>
+          <w:lang w:val="en-US"/>
+        </w:rPr>
+        <w:t>Number of training data = 6000</w:t>
+      </w:r>
+    </w:p>
+    <w:p>
+      <w:pPr>
+        <w:ind w:left="720"/>
+        <w:rPr>
+          <w:bCs/>
+          <w:lang w:val="en-US"/>
+        </w:rPr>
+      </w:pPr>
+      <w:r>
+        <w:rPr>
+          <w:bCs/>
+          <w:lang w:val="en-US"/>
+        </w:rPr>
+        <w:t xml:space="preserve">Number of test data = </w:t>
+      </w:r>
+      <w:r>
+        <w:rPr>
+          <w:bCs/>
+          <w:lang w:val="en-US"/>
+        </w:rPr>
+        <w:t>6</w:t>
+      </w:r>
+      <w:r>
+        <w:rPr>
+          <w:bCs/>
+          <w:lang w:val="en-US"/>
+        </w:rPr>
+        <w:t> </w:t>
+      </w:r>
+      <w:r>
+        <w:rPr>
+          <w:bCs/>
+          <w:lang w:val="en-US"/>
+        </w:rPr>
+        <w:t>788</w:t>
+      </w:r>
+    </w:p>
+    <w:p>
+      <w:pPr>
+        <w:ind w:left="720"/>
+        <w:rPr>
+          <w:bCs/>
+          <w:lang w:val="en-US"/>
+        </w:rPr>
+      </w:pPr>
+      <w:r>
+        <w:rPr>
+          <w:bCs/>
+          <w:lang w:val="en-US"/>
+        </w:rPr>
+        <w:t xml:space="preserve">Number of </w:t>
+      </w:r>
+      <w:proofErr w:type="spellStart"/>
+      <w:r>
+        <w:rPr>
+          <w:bCs/>
+          <w:lang w:val="en-US"/>
+        </w:rPr>
+        <w:t>Haar</w:t>
+      </w:r>
+      <w:proofErr w:type="spellEnd"/>
+      <w:r>
+        <w:rPr>
+          <w:bCs/>
+          <w:lang w:val="en-US"/>
+        </w:rPr>
+        <w:t>-Features = 300</w:t>
+      </w:r>
+    </w:p>
+    <w:p>
+      <w:pPr>
+        <w:ind w:left="720"/>
+        <w:rPr>
+          <w:bCs/>
+          <w:lang w:val="en-US"/>
+        </w:rPr>
+      </w:pPr>
+      <w:r>
+        <w:rPr>
+          <w:bCs/>
+          <w:lang w:val="en-US"/>
+        </w:rPr>
+        <w:t>Number of weak classifiers = 80</w:t>
+      </w:r>
+    </w:p>
+    <w:p>
+      <w:pPr>
+        <w:ind w:left="720"/>
+        <w:rPr>
+          <w:bCs/>
+          <w:lang w:val="en-US"/>
+        </w:rPr>
+      </w:pPr>
+    </w:p>
+    <w:p>
+      <w:pPr>
+        <w:ind w:left="720"/>
+        <w:rPr>
+          <w:bCs/>
+          <w:lang w:val="en-US"/>
+        </w:rPr>
+      </w:pPr>
+      <w:r>
+        <w:rPr>
+          <w:bCs/>
+          <w:lang w:val="en-US"/>
+        </w:rPr>
+        <w:t>The blue line illustrates the accuracy of the training data and the red line illustrates the accuracy of the test data.</w:t>
+      </w:r>
+    </w:p>
+    <w:p>
+      <w:pPr>
+        <w:ind w:left="720"/>
+        <w:jc w:val="center"/>
+        <w:rPr>
+          <w:bCs/>
+          <w:lang w:val="en-US"/>
+        </w:rPr>
+      </w:pPr>
+      <w:r>
+        <w:rPr>
+          <w:bCs/>
+          <w:noProof/>
+          <w:lang w:val="en-US"/>
+        </w:rPr>
+        <w:drawing>
+          <wp:inline distT="0" distB="0" distL="0" distR="0" wp14:anchorId="45609198" wp14:editId="2597E593">
+            <wp:extent cx="4284000" cy="3211200"/>
+            <wp:effectExtent l="0" t="0" r="2540" b="8255"/>
+            <wp:docPr id="1" name="Bildobjekt 1" descr="En bild som visar karta, text&#10;&#10;Automatiskt genererad beskrivning"/>
+            <wp:cNvGraphicFramePr>
+              <a:graphicFrameLocks xmlns:a="http://schemas.openxmlformats.org/drawingml/2006/main" noChangeAspect="1"/>
+            </wp:cNvGraphicFramePr>
+            <a:graphic xmlns:a="http://schemas.openxmlformats.org/drawingml/2006/main">
+              <a:graphicData uri="http://schemas.openxmlformats.org/drawingml/2006/picture">
+                <pic:pic xmlns:pic="http://schemas.openxmlformats.org/drawingml/2006/picture">
+                  <pic:nvPicPr>
+                    <pic:cNvPr id="1" name="accuracy.png"/>
+                    <pic:cNvPicPr/>
+                  </pic:nvPicPr>
+                  <pic:blipFill>
+                    <a:blip r:embed="rId5"/>
+                    <a:stretch>
+                      <a:fillRect/>
+                    </a:stretch>
+                  </pic:blipFill>
+                  <pic:spPr>
+                    <a:xfrm>
+                      <a:off x="0" y="0"/>
+                      <a:ext cx="4284000" cy="3211200"/>
+                    </a:xfrm>
+                    <a:prstGeom prst="rect">
+                      <a:avLst/>
+                    </a:prstGeom>
+                  </pic:spPr>
+                </pic:pic>
+              </a:graphicData>
+            </a:graphic>
+          </wp:inline>
+        </w:drawing>
+      </w:r>
+    </w:p>
+    <w:p>
+      <w:pPr>
+        <w:ind w:left="720"/>
+        <w:rPr>
+          <w:b/>
+          <w:lang w:val="en-US"/>
+        </w:rPr>
+      </w:pPr>
+    </w:p>
+    <w:p>
+      <w:pPr>
+        <w:pStyle w:val="Liststycke"/>
         <w:numPr>
           <w:ilvl w:val="0"/>
           <w:numId w:val="2"/>
@@ -388,25 +564,85 @@
     </w:p>
     <w:p>
       <w:pPr>
-        <w:pStyle w:val="ListParagraph"/>
-        <w:rPr>
-          <w:b/>
-          <w:lang w:val="en-US"/>
-        </w:rPr>
-      </w:pPr>
-    </w:p>
-    <w:p>
-      <w:pPr>
-        <w:pStyle w:val="ListParagraph"/>
-        <w:rPr>
-          <w:b/>
-          <w:lang w:val="en-US"/>
-        </w:rPr>
-      </w:pPr>
-    </w:p>
-    <w:p>
-      <w:pPr>
-        <w:pStyle w:val="ListParagraph"/>
+        <w:pStyle w:val="Liststycke"/>
+        <w:rPr>
+          <w:b/>
+          <w:lang w:val="en-US"/>
+        </w:rPr>
+      </w:pPr>
+    </w:p>
+    <w:p>
+      <w:pPr>
+        <w:pStyle w:val="Liststycke"/>
+        <w:rPr>
+          <w:bCs/>
+          <w:lang w:val="en-US"/>
+        </w:rPr>
+      </w:pPr>
+      <w:r>
+        <w:rPr>
+          <w:bCs/>
+          <w:lang w:val="en-US"/>
+        </w:rPr>
+        <w:t xml:space="preserve">I used </w:t>
+      </w:r>
+      <w:r>
+        <w:rPr>
+          <w:bCs/>
+          <w:lang w:val="en-US"/>
+        </w:rPr>
+        <w:t>80</w:t>
+      </w:r>
+      <w:r>
+        <w:rPr>
+          <w:bCs/>
+          <w:lang w:val="en-US"/>
+        </w:rPr>
+        <w:t xml:space="preserve"> weak classifiers in the training phase, and I used them all for the final strong classifier for simplicity. However, according to the image above, </w:t>
+      </w:r>
+      <w:r>
+        <w:rPr>
+          <w:bCs/>
+          <w:lang w:val="en-US"/>
+        </w:rPr>
+        <w:t>16 weak classifiers</w:t>
+      </w:r>
+      <w:r>
+        <w:rPr>
+          <w:bCs/>
+          <w:lang w:val="en-US"/>
+        </w:rPr>
+        <w:t xml:space="preserve"> would be enough to provide </w:t>
+      </w:r>
+      <w:r>
+        <w:rPr>
+          <w:rStyle w:val="tlid-translation"/>
+          <w:lang w:val="en"/>
+        </w:rPr>
+        <w:t>a result within the accuracy constraints</w:t>
+      </w:r>
+      <w:r>
+        <w:rPr>
+          <w:bCs/>
+          <w:lang w:val="en-US"/>
+        </w:rPr>
+        <w:t>.</w:t>
+      </w:r>
+      <w:bookmarkStart w:id="0" w:name="_GoBack"/>
+      <w:bookmarkEnd w:id="0"/>
+    </w:p>
+    <w:p>
+      <w:pPr>
+        <w:pStyle w:val="Liststycke"/>
+        <w:rPr>
+          <w:b/>
+          <w:lang w:val="en-US"/>
+        </w:rPr>
+      </w:pPr>
+    </w:p>
+    <w:p>
+      <w:pPr>
+        <w:pStyle w:val="Liststycke"/>
         <w:numPr>
           <w:ilvl w:val="0"/>
           <w:numId w:val="2"/>
@@ -449,60 +685,203 @@
           <w:b/>
           <w:lang w:val="en-US"/>
         </w:rPr>
-        <w:t xml:space="preserve">he optimized strong classifier? Discuss your choice of </w:t>
+        <w:t xml:space="preserve">he optimized strong classifier? Discuss your choice of hyperparameters and how they </w:t>
+      </w:r>
+      <w:r>
+        <w:rPr>
+          <w:b/>
+          <w:lang w:val="en-US"/>
+        </w:rPr>
+        <w:t>influence</w:t>
+      </w:r>
+      <w:r>
+        <w:rPr>
+          <w:b/>
+          <w:lang w:val="en-US"/>
+        </w:rPr>
+        <w:t xml:space="preserve"> the accuracies.</w:t>
+      </w:r>
+    </w:p>
+    <w:p>
+      <w:pPr>
+        <w:pStyle w:val="Liststycke"/>
+        <w:rPr>
+          <w:b/>
+          <w:lang w:val="en-US"/>
+        </w:rPr>
+      </w:pPr>
+    </w:p>
+    <w:p>
+      <w:pPr>
+        <w:pStyle w:val="Liststycke"/>
+        <w:rPr>
+          <w:bCs/>
+          <w:lang w:val="en-US"/>
+        </w:rPr>
+      </w:pPr>
+      <w:r>
+        <w:rPr>
+          <w:bCs/>
+          <w:lang w:val="en-US"/>
+        </w:rPr>
+        <w:t xml:space="preserve">Train accuracy = </w:t>
+      </w:r>
+      <w:r>
+        <w:rPr>
+          <w:bCs/>
+          <w:lang w:val="en-US"/>
+        </w:rPr>
+        <w:t>97.9%</w:t>
+      </w:r>
+    </w:p>
+    <w:p>
+      <w:pPr>
+        <w:pStyle w:val="Liststycke"/>
+        <w:rPr>
+          <w:bCs/>
+          <w:lang w:val="en-US"/>
+        </w:rPr>
+      </w:pPr>
+      <w:r>
+        <w:rPr>
+          <w:bCs/>
+          <w:lang w:val="en-US"/>
+        </w:rPr>
+        <w:t xml:space="preserve">Test accuracy = </w:t>
+      </w:r>
+      <w:r>
+        <w:rPr>
+          <w:bCs/>
+          <w:lang w:val="en-US"/>
+        </w:rPr>
+        <w:t>95</w:t>
+      </w:r>
+      <w:r>
+        <w:rPr>
+          <w:bCs/>
+          <w:lang w:val="en-US"/>
+        </w:rPr>
+        <w:t>.</w:t>
+      </w:r>
+      <w:r>
+        <w:rPr>
+          <w:bCs/>
+          <w:lang w:val="en-US"/>
+        </w:rPr>
+        <w:t>6</w:t>
+      </w:r>
+      <w:r>
+        <w:rPr>
+          <w:bCs/>
+          <w:lang w:val="en-US"/>
+        </w:rPr>
+        <w:t>%</w:t>
+      </w:r>
+    </w:p>
+    <w:p>
+      <w:pPr>
+        <w:pStyle w:val="Liststycke"/>
+        <w:rPr>
+          <w:bCs/>
+          <w:lang w:val="en-US"/>
+        </w:rPr>
+      </w:pPr>
+    </w:p>
+    <w:p>
+      <w:pPr>
+        <w:pStyle w:val="Liststycke"/>
+        <w:rPr>
+          <w:bCs/>
+          <w:lang w:val="en-US"/>
+        </w:rPr>
+      </w:pPr>
+      <w:r>
+        <w:rPr>
+          <w:bCs/>
+          <w:lang w:val="en-US"/>
+        </w:rPr>
+        <w:t xml:space="preserve">I choose the parameters by trail and error using a low amount of training images to speed up the process. By increasing the number of </w:t>
       </w:r>
       <w:proofErr w:type="spellStart"/>
       <w:r>
         <w:rPr>
-          <w:b/>
-          <w:lang w:val="en-US"/>
-        </w:rPr>
-        <w:t>hyperparameters</w:t>
+          <w:bCs/>
+          <w:lang w:val="en-US"/>
+        </w:rPr>
+        <w:t>Haar</w:t>
       </w:r>
       <w:proofErr w:type="spellEnd"/>
       <w:r>
         <w:rPr>
-          <w:b/>
-          <w:lang w:val="en-US"/>
-        </w:rPr>
-        <w:t xml:space="preserve"> and how they </w:t>
-      </w:r>
-      <w:r>
-        <w:rPr>
-          <w:b/>
-          <w:lang w:val="en-US"/>
-        </w:rPr>
-        <w:t>influence</w:t>
-      </w:r>
-      <w:r>
-        <w:rPr>
-          <w:b/>
-          <w:lang w:val="en-US"/>
-        </w:rPr>
-        <w:t xml:space="preserve"> the accuracies.</w:t>
-      </w:r>
-    </w:p>
-    <w:p>
-      <w:pPr>
-        <w:pStyle w:val="ListParagraph"/>
-        <w:rPr>
-          <w:b/>
-          <w:lang w:val="en-US"/>
-        </w:rPr>
-      </w:pPr>
-    </w:p>
-    <w:p>
-      <w:pPr>
-        <w:pStyle w:val="ListParagraph"/>
-        <w:rPr>
-          <w:b/>
-          <w:lang w:val="en-US"/>
-        </w:rPr>
-      </w:pPr>
-    </w:p>
-    <w:p>
-      <w:pPr>
-        <w:pStyle w:val="ListParagraph"/>
+          <w:bCs/>
+          <w:lang w:val="en-US"/>
+        </w:rPr>
+        <w:t xml:space="preserve">-features the probability to </w:t>
+      </w:r>
+      <w:r>
+        <w:rPr>
+          <w:bCs/>
+          <w:lang w:val="en-US"/>
+        </w:rPr>
+        <w:t xml:space="preserve">generate </w:t>
+      </w:r>
+      <w:r>
+        <w:rPr>
+          <w:bCs/>
+          <w:lang w:val="en-US"/>
+        </w:rPr>
+        <w:t xml:space="preserve">good </w:t>
+      </w:r>
+      <w:proofErr w:type="spellStart"/>
+      <w:r>
+        <w:rPr>
+          <w:bCs/>
+          <w:lang w:val="en-US"/>
+        </w:rPr>
+        <w:t>Haar</w:t>
+      </w:r>
+      <w:proofErr w:type="spellEnd"/>
+      <w:r>
+        <w:rPr>
+          <w:bCs/>
+          <w:lang w:val="en-US"/>
+        </w:rPr>
+        <w:t>-features increases</w:t>
+      </w:r>
+      <w:r>
+        <w:rPr>
+          <w:bCs/>
+          <w:lang w:val="en-US"/>
+        </w:rPr>
+        <w:t xml:space="preserve"> which makes the weak classifiers better resulting in faster convergence. By increasing the number of weak classifiers, the strong classifier gets more robust as well as </w:t>
+      </w:r>
+      <w:r>
+        <w:rPr>
+          <w:bCs/>
+          <w:lang w:val="en-US"/>
+        </w:rPr>
+        <w:t>it approaches</w:t>
+      </w:r>
+      <w:r>
+        <w:rPr>
+          <w:bCs/>
+          <w:lang w:val="en-US"/>
+        </w:rPr>
+        <w:t xml:space="preserve"> the convergence value.</w:t>
+      </w:r>
+    </w:p>
+    <w:p>
+      <w:pPr>
+        <w:pStyle w:val="Liststycke"/>
+        <w:rPr>
+          <w:b/>
+          <w:lang w:val="en-US"/>
+        </w:rPr>
+      </w:pPr>
+    </w:p>
+    <w:p>
+      <w:pPr>
+        <w:pStyle w:val="Liststycke"/>
         <w:numPr>
           <w:ilvl w:val="0"/>
           <w:numId w:val="2"/>
@@ -545,25 +924,228 @@
     </w:p>
     <w:p>
       <w:pPr>
-        <w:pStyle w:val="ListParagraph"/>
-        <w:rPr>
-          <w:b/>
-          <w:lang w:val="en-US"/>
-        </w:rPr>
-      </w:pPr>
-    </w:p>
-    <w:p>
-      <w:pPr>
-        <w:pStyle w:val="ListParagraph"/>
-        <w:rPr>
-          <w:b/>
-          <w:lang w:val="en-US"/>
-        </w:rPr>
-      </w:pPr>
-    </w:p>
-    <w:p>
-      <w:pPr>
-        <w:pStyle w:val="ListParagraph"/>
+        <w:pStyle w:val="Liststycke"/>
+        <w:rPr>
+          <w:b/>
+          <w:lang w:val="en-US"/>
+        </w:rPr>
+      </w:pPr>
+    </w:p>
+    <w:p>
+      <w:pPr>
+        <w:pStyle w:val="Liststycke"/>
+        <w:rPr>
+          <w:bCs/>
+          <w:lang w:val="en-US"/>
+        </w:rPr>
+      </w:pPr>
+      <w:r>
+        <w:rPr>
+          <w:bCs/>
+          <w:lang w:val="en-US"/>
+        </w:rPr>
+        <w:t xml:space="preserve">They are useful since they </w:t>
+      </w:r>
+      <w:r>
+        <w:rPr>
+          <w:bCs/>
+          <w:lang w:val="en-US"/>
+        </w:rPr>
+        <w:t xml:space="preserve">represent </w:t>
+      </w:r>
+      <w:r>
+        <w:rPr>
+          <w:bCs/>
+          <w:lang w:val="en-US"/>
+        </w:rPr>
+        <w:t xml:space="preserve">some distinct feature of our faces. For instance, the </w:t>
+      </w:r>
+      <w:proofErr w:type="spellStart"/>
+      <w:r>
+        <w:rPr>
+          <w:bCs/>
+          <w:lang w:val="en-US"/>
+        </w:rPr>
+        <w:t>Haar</w:t>
+      </w:r>
+      <w:proofErr w:type="spellEnd"/>
+      <w:r>
+        <w:rPr>
+          <w:bCs/>
+          <w:lang w:val="en-US"/>
+        </w:rPr>
+        <w:t xml:space="preserve">-features with </w:t>
+      </w:r>
+      <w:r>
+        <w:rPr>
+          <w:bCs/>
+          <w:lang w:val="en-US"/>
+        </w:rPr>
+        <w:t>a white</w:t>
+      </w:r>
+      <w:r>
+        <w:rPr>
+          <w:bCs/>
+          <w:lang w:val="en-US"/>
+        </w:rPr>
+        <w:t xml:space="preserve"> vertical strip</w:t>
+      </w:r>
+      <w:r>
+        <w:rPr>
+          <w:bCs/>
+          <w:lang w:val="en-US"/>
+        </w:rPr>
+        <w:t>e in the middle</w:t>
+      </w:r>
+      <w:r>
+        <w:rPr>
+          <w:bCs/>
+          <w:lang w:val="en-US"/>
+        </w:rPr>
+        <w:t xml:space="preserve"> represent </w:t>
+      </w:r>
+      <w:r>
+        <w:rPr>
+          <w:bCs/>
+          <w:lang w:val="en-US"/>
+        </w:rPr>
+        <w:t>the</w:t>
+      </w:r>
+      <w:r>
+        <w:rPr>
+          <w:bCs/>
+          <w:lang w:val="en-US"/>
+        </w:rPr>
+        <w:t xml:space="preserve"> highlight</w:t>
+      </w:r>
+      <w:r>
+        <w:rPr>
+          <w:bCs/>
+          <w:lang w:val="en-US"/>
+        </w:rPr>
+        <w:t xml:space="preserve"> of our nose</w:t>
+      </w:r>
+      <w:r>
+        <w:rPr>
+          <w:bCs/>
+          <w:lang w:val="en-US"/>
+        </w:rPr>
+        <w:t xml:space="preserve"> </w:t>
+      </w:r>
+      <w:r>
+        <w:rPr>
+          <w:bCs/>
+          <w:lang w:val="en-US"/>
+        </w:rPr>
+        <w:t>since our faces usually are darker around the eyes compared to the nose.</w:t>
+      </w:r>
+      <w:r>
+        <w:rPr>
+          <w:bCs/>
+          <w:lang w:val="en-US"/>
+        </w:rPr>
+        <w:t xml:space="preserve"> When this </w:t>
+      </w:r>
+      <w:proofErr w:type="spellStart"/>
+      <w:r>
+        <w:rPr>
+          <w:bCs/>
+          <w:lang w:val="en-US"/>
+        </w:rPr>
+        <w:t>Haar</w:t>
+      </w:r>
+      <w:proofErr w:type="spellEnd"/>
+      <w:r>
+        <w:rPr>
+          <w:bCs/>
+          <w:lang w:val="en-US"/>
+        </w:rPr>
+        <w:t>-features traverse over the image it will give a strong signal if the image contains a highlight</w:t>
+      </w:r>
+      <w:r>
+        <w:rPr>
+          <w:bCs/>
+          <w:lang w:val="en-US"/>
+        </w:rPr>
+        <w:t>ed</w:t>
+      </w:r>
+      <w:r>
+        <w:rPr>
+          <w:bCs/>
+          <w:lang w:val="en-US"/>
+        </w:rPr>
+        <w:t xml:space="preserve"> nose and dark</w:t>
+      </w:r>
+      <w:r>
+        <w:rPr>
+          <w:bCs/>
+          <w:lang w:val="en-US"/>
+        </w:rPr>
+        <w:t>ness around the</w:t>
+      </w:r>
+      <w:r>
+        <w:rPr>
+          <w:bCs/>
+          <w:lang w:val="en-US"/>
+        </w:rPr>
+        <w:t xml:space="preserve"> eyes.</w:t>
+      </w:r>
+    </w:p>
+    <w:p>
+      <w:pPr>
+        <w:pStyle w:val="Liststycke"/>
+        <w:jc w:val="center"/>
+        <w:rPr>
+          <w:bCs/>
+          <w:lang w:val="en-US"/>
+        </w:rPr>
+      </w:pPr>
+      <w:r>
+        <w:rPr>
+          <w:bCs/>
+          <w:noProof/>
+          <w:lang w:val="en-US"/>
+        </w:rPr>
+        <w:drawing>
+          <wp:inline distT="0" distB="0" distL="0" distR="0" wp14:anchorId="238EBE11" wp14:editId="7BC3FD13">
+            <wp:extent cx="4266000" cy="3200400"/>
+            <wp:effectExtent l="0" t="0" r="1270" b="0"/>
+            <wp:docPr id="2" name="Bildobjekt 2"/>
+            <wp:cNvGraphicFramePr>
+              <a:graphicFrameLocks xmlns:a="http://schemas.openxmlformats.org/drawingml/2006/main" noChangeAspect="1"/>
+            </wp:cNvGraphicFramePr>
+            <a:graphic xmlns:a="http://schemas.openxmlformats.org/drawingml/2006/main">
+              <a:graphicData uri="http://schemas.openxmlformats.org/drawingml/2006/picture">
+                <pic:pic xmlns:pic="http://schemas.openxmlformats.org/drawingml/2006/picture">
+                  <pic:nvPicPr>
+                    <pic:cNvPr id="2" name="selectedHaar.png"/>
+                    <pic:cNvPicPr/>
+                  </pic:nvPicPr>
+                  <pic:blipFill>
+                    <a:blip r:embed="rId6"/>
+                    <a:stretch>
+                      <a:fillRect/>
+                    </a:stretch>
+                  </pic:blipFill>
+                  <pic:spPr>
+                    <a:xfrm>
+                      <a:off x="0" y="0"/>
+                      <a:ext cx="4266000" cy="3200400"/>
+                    </a:xfrm>
+                    <a:prstGeom prst="rect">
+                      <a:avLst/>
+                    </a:prstGeom>
+                  </pic:spPr>
+                </pic:pic>
+              </a:graphicData>
+            </a:graphic>
+          </wp:inline>
+        </w:drawing>
+      </w:r>
+    </w:p>
+    <w:p>
+      <w:pPr>
+        <w:pStyle w:val="Liststycke"/>
         <w:numPr>
           <w:ilvl w:val="0"/>
           <w:numId w:val="2"/>
@@ -615,6 +1197,161 @@
         </w:rPr>
         <w:br/>
       </w:r>
+    </w:p>
+    <w:p>
+      <w:pPr>
+        <w:pStyle w:val="Liststycke"/>
+        <w:rPr>
+          <w:bCs/>
+          <w:lang w:val="en-US"/>
+        </w:rPr>
+      </w:pPr>
+      <w:r>
+        <w:rPr>
+          <w:bCs/>
+          <w:lang w:val="en-US"/>
+        </w:rPr>
+        <w:t xml:space="preserve">They could be difficult to classify because they have bad contrasts resulting in an even signal when the </w:t>
+      </w:r>
+      <w:proofErr w:type="spellStart"/>
+      <w:r>
+        <w:rPr>
+          <w:bCs/>
+          <w:lang w:val="en-US"/>
+        </w:rPr>
+        <w:t>Haar</w:t>
+      </w:r>
+      <w:proofErr w:type="spellEnd"/>
+      <w:r>
+        <w:rPr>
+          <w:bCs/>
+          <w:lang w:val="en-US"/>
+        </w:rPr>
+        <w:t xml:space="preserve">-features traverse the image. They could also be hard to classify since some of </w:t>
+      </w:r>
+      <w:r>
+        <w:rPr>
+          <w:bCs/>
+          <w:lang w:val="en-US"/>
+        </w:rPr>
+        <w:t xml:space="preserve">the </w:t>
+      </w:r>
+      <w:r>
+        <w:rPr>
+          <w:bCs/>
+          <w:lang w:val="en-US"/>
+        </w:rPr>
+        <w:t xml:space="preserve">images contain persons with glasses. Glasses interrupts usual highlights of a person’s </w:t>
+      </w:r>
+      <w:r>
+        <w:rPr>
+          <w:bCs/>
+          <w:lang w:val="en-US"/>
+        </w:rPr>
+        <w:lastRenderedPageBreak/>
+        <w:t>face as previously discussed which may</w:t>
+      </w:r>
+      <w:r>
+        <w:rPr>
+          <w:bCs/>
+          <w:lang w:val="en-US"/>
+        </w:rPr>
+        <w:t xml:space="preserve"> produce weak signals from the classifiers. For the non-faces it could be because the images contain patterns which resembles human faces.</w:t>
+      </w:r>
+    </w:p>
+    <w:p>
+      <w:pPr>
+        <w:pStyle w:val="Liststycke"/>
+        <w:jc w:val="center"/>
+        <w:rPr>
+          <w:bCs/>
+          <w:lang w:val="en-US"/>
+        </w:rPr>
+      </w:pPr>
+      <w:r>
+        <w:rPr>
+          <w:b/>
+          <w:noProof/>
+          <w:lang w:val="en-US"/>
+        </w:rPr>
+        <w:drawing>
+          <wp:inline distT="0" distB="0" distL="0" distR="0" wp14:anchorId="70FB2BAF" wp14:editId="28D0C39B">
+            <wp:extent cx="4266000" cy="3200400"/>
+            <wp:effectExtent l="0" t="0" r="1270" b="0"/>
+            <wp:docPr id="3" name="Bildobjekt 3" descr="En bild som visar foto, vit&#10;&#10;Automatiskt genererad beskrivning"/>
+            <wp:cNvGraphicFramePr>
+              <a:graphicFrameLocks xmlns:a="http://schemas.openxmlformats.org/drawingml/2006/main" noChangeAspect="1"/>
+            </wp:cNvGraphicFramePr>
+            <a:graphic xmlns:a="http://schemas.openxmlformats.org/drawingml/2006/main">
+              <a:graphicData uri="http://schemas.openxmlformats.org/drawingml/2006/picture">
+                <pic:pic xmlns:pic="http://schemas.openxmlformats.org/drawingml/2006/picture">
+                  <pic:nvPicPr>
+                    <pic:cNvPr id="3" name="missFaces.png"/>
+                    <pic:cNvPicPr/>
+                  </pic:nvPicPr>
+                  <pic:blipFill>
+                    <a:blip r:embed="rId7"/>
+                    <a:stretch>
+                      <a:fillRect/>
+                    </a:stretch>
+                  </pic:blipFill>
+                  <pic:spPr>
+                    <a:xfrm>
+                      <a:off x="0" y="0"/>
+                      <a:ext cx="4266000" cy="3200400"/>
+                    </a:xfrm>
+                    <a:prstGeom prst="rect">
+                      <a:avLst/>
+                    </a:prstGeom>
+                  </pic:spPr>
+                </pic:pic>
+              </a:graphicData>
+            </a:graphic>
+          </wp:inline>
+        </w:drawing>
+      </w:r>
+      <w:r>
+        <w:rPr>
+          <w:b/>
+          <w:noProof/>
+          <w:lang w:val="en-US"/>
+        </w:rPr>
+        <w:drawing>
+          <wp:inline distT="0" distB="0" distL="0" distR="0" wp14:anchorId="2916D839" wp14:editId="6BECD4F7">
+            <wp:extent cx="4266000" cy="3200400"/>
+            <wp:effectExtent l="0" t="0" r="1270" b="0"/>
+            <wp:docPr id="4" name="Bildobjekt 4"/>
+            <wp:cNvGraphicFramePr>
+              <a:graphicFrameLocks xmlns:a="http://schemas.openxmlformats.org/drawingml/2006/main" noChangeAspect="1"/>
+            </wp:cNvGraphicFramePr>
+            <a:graphic xmlns:a="http://schemas.openxmlformats.org/drawingml/2006/main">
+              <a:graphicData uri="http://schemas.openxmlformats.org/drawingml/2006/picture">
+                <pic:pic xmlns:pic="http://schemas.openxmlformats.org/drawingml/2006/picture">
+                  <pic:nvPicPr>
+                    <pic:cNvPr id="4" name="missNonFaces.png"/>
+                    <pic:cNvPicPr/>
+                  </pic:nvPicPr>
+                  <pic:blipFill>
+                    <a:blip r:embed="rId8"/>
+                    <a:stretch>
+                      <a:fillRect/>
+                    </a:stretch>
+                  </pic:blipFill>
+                  <pic:spPr>
+                    <a:xfrm>
+                      <a:off x="0" y="0"/>
+                      <a:ext cx="4266000" cy="3200400"/>
+                    </a:xfrm>
+                    <a:prstGeom prst="rect">
+                      <a:avLst/>
+                    </a:prstGeom>
+                  </pic:spPr>
+                </pic:pic>
+              </a:graphicData>
+            </a:graphic>
+          </wp:inline>
+        </w:drawing>
+      </w:r>
       <w:r>
         <w:rPr>
           <w:b/>
@@ -625,7 +1362,7 @@
     </w:p>
     <w:p>
       <w:pPr>
-        <w:pStyle w:val="ListParagraph"/>
+        <w:pStyle w:val="Liststycke"/>
         <w:numPr>
           <w:ilvl w:val="0"/>
           <w:numId w:val="2"/>
@@ -645,25 +1382,110 @@
     </w:p>
     <w:p>
       <w:pPr>
-        <w:pStyle w:val="ListParagraph"/>
-        <w:rPr>
-          <w:b/>
-          <w:lang w:val="en-US"/>
-        </w:rPr>
-      </w:pPr>
-    </w:p>
-    <w:p>
-      <w:pPr>
-        <w:pStyle w:val="ListParagraph"/>
-        <w:rPr>
-          <w:b/>
-          <w:lang w:val="en-US"/>
-        </w:rPr>
-      </w:pPr>
-    </w:p>
-    <w:p>
-      <w:pPr>
-        <w:pStyle w:val="ListParagraph"/>
+        <w:pStyle w:val="Liststycke"/>
+        <w:rPr>
+          <w:b/>
+          <w:lang w:val="en-US"/>
+        </w:rPr>
+      </w:pPr>
+    </w:p>
+    <w:p>
+      <w:pPr>
+        <w:pStyle w:val="Liststycke"/>
+        <w:rPr>
+          <w:bCs/>
+          <w:lang w:val="en-US"/>
+        </w:rPr>
+      </w:pPr>
+      <w:r>
+        <w:rPr>
+          <w:bCs/>
+          <w:lang w:val="en-US"/>
+        </w:rPr>
+        <w:t>Yes, they are reasonable if the goal is to achieve good accuracy. If the goal is to create a secure face recognition program, then the results are not as reasonable. In that case we would want to ensure that the program have a very low number of false positives at the expense of accuracy.</w:t>
+      </w:r>
+    </w:p>
+    <w:p>
+      <w:pPr>
+        <w:pStyle w:val="Liststycke"/>
+        <w:rPr>
+          <w:bCs/>
+          <w:lang w:val="en-US"/>
+        </w:rPr>
+      </w:pPr>
+    </w:p>
+    <w:p>
+      <w:pPr>
+        <w:pStyle w:val="Liststycke"/>
+        <w:rPr>
+          <w:bCs/>
+          <w:lang w:val="en-US"/>
+        </w:rPr>
+      </w:pPr>
+      <w:r>
+        <w:rPr>
+          <w:bCs/>
+          <w:lang w:val="en-US"/>
+        </w:rPr>
+        <w:t xml:space="preserve">To improve the result, we could for example use </w:t>
+      </w:r>
+      <w:r>
+        <w:rPr>
+          <w:bCs/>
+          <w:lang w:val="en-US"/>
+        </w:rPr>
+        <w:t>data augmentation</w:t>
+      </w:r>
+      <w:r>
+        <w:rPr>
+          <w:bCs/>
+          <w:lang w:val="en-US"/>
+        </w:rPr>
+        <w:t xml:space="preserve"> on the persons which were hard to recognize. </w:t>
+      </w:r>
+      <w:r>
+        <w:rPr>
+          <w:bCs/>
+          <w:lang w:val="en-US"/>
+        </w:rPr>
+        <w:t xml:space="preserve">We could also choose </w:t>
+      </w:r>
+      <w:proofErr w:type="spellStart"/>
+      <w:r>
+        <w:rPr>
+          <w:bCs/>
+          <w:lang w:val="en-US"/>
+        </w:rPr>
+        <w:t>Haar</w:t>
+      </w:r>
+      <w:proofErr w:type="spellEnd"/>
+      <w:r>
+        <w:rPr>
+          <w:bCs/>
+          <w:lang w:val="en-US"/>
+        </w:rPr>
+        <w:t xml:space="preserve">-features in a less random way by determining </w:t>
+      </w:r>
+      <w:r>
+        <w:rPr>
+          <w:bCs/>
+          <w:lang w:val="en-US"/>
+        </w:rPr>
+        <w:t>beforehand which would be suitable for faces.</w:t>
+      </w:r>
+    </w:p>
+    <w:p>
+      <w:pPr>
+        <w:pStyle w:val="Liststycke"/>
+        <w:rPr>
+          <w:b/>
+          <w:lang w:val="en-US"/>
+        </w:rPr>
+      </w:pPr>
+    </w:p>
+    <w:p>
+      <w:pPr>
+        <w:pStyle w:val="Liststycke"/>
         <w:numPr>
           <w:ilvl w:val="0"/>
           <w:numId w:val="2"/>
@@ -678,6 +1500,7 @@
           <w:b/>
           <w:lang w:val="en-US"/>
         </w:rPr>
+        <w:lastRenderedPageBreak/>
         <w:t xml:space="preserve">Can we expect perfect results? </w:t>
       </w:r>
       <w:r>
@@ -700,6 +1523,62 @@
           <w:lang w:val="en-US"/>
         </w:rPr>
         <w:br/>
+      </w:r>
+      <w:r>
+        <w:rPr>
+          <w:bCs/>
+          <w:lang w:val="en-US"/>
+        </w:rPr>
+        <w:t>No we can’t since there will always be edge cases. If we would consider many of these edge cases the algorithm would most likely overfit and detect faces in many non-face images</w:t>
+      </w:r>
+      <w:r>
+        <w:rPr>
+          <w:bCs/>
+          <w:lang w:val="en-US"/>
+        </w:rPr>
+        <w:t xml:space="preserve"> leading to worse results</w:t>
+      </w:r>
+      <w:r>
+        <w:rPr>
+          <w:bCs/>
+          <w:lang w:val="en-US"/>
+        </w:rPr>
+        <w:t xml:space="preserve">. </w:t>
+      </w:r>
+      <w:r>
+        <w:rPr>
+          <w:bCs/>
+          <w:lang w:val="en-US"/>
+        </w:rPr>
+        <w:t xml:space="preserve">It is also worth to note that humans are exceptionally good at recognizing faces, it would be a great feat </w:t>
+      </w:r>
+      <w:r>
+        <w:rPr>
+          <w:bCs/>
+          <w:lang w:val="en-US"/>
+        </w:rPr>
+        <w:t>for</w:t>
+      </w:r>
+      <w:r>
+        <w:rPr>
+          <w:bCs/>
+          <w:lang w:val="en-US"/>
+        </w:rPr>
+        <w:t xml:space="preserve"> a computer </w:t>
+      </w:r>
+      <w:r>
+        <w:rPr>
+          <w:bCs/>
+          <w:lang w:val="en-US"/>
+        </w:rPr>
+        <w:t>to</w:t>
+      </w:r>
+      <w:r>
+        <w:rPr>
+          <w:bCs/>
+          <w:lang w:val="en-US"/>
+        </w:rPr>
+        <w:t xml:space="preserve"> exceed this ability. </w:t>
       </w:r>
     </w:p>
     <w:sectPr>
@@ -713,7 +1592,7 @@
 </file>
 
 <file path=word/numbering.xml><?xml version="1.0" encoding="utf-8"?>
-<w:numbering xmlns:wpc="http://schemas.microsoft.com/office/word/2010/wordprocessingCanvas" xmlns:cx="http://schemas.microsoft.com/office/drawing/2014/chartex" xmlns:cx1="http://schemas.microsoft.com/office/drawing/2015/9/8/chartex" xmlns:mc="http://schemas.openxmlformats.org/markup-compatibility/2006" xmlns:o="urn:schemas-microsoft-com:office:office" xmlns:r="http://schemas.openxmlformats.org/officeDocument/2006/relationships" xmlns:m="http://schemas.openxmlformats.org/officeDocument/2006/math" xmlns:v="urn:schemas-microsoft-com:vml" xmlns:wp14="http://schemas.microsoft.com/office/word/2010/wordprocessingDrawing" xmlns:wp="http://schemas.openxmlformats.org/drawingml/2006/wordprocessingDrawing" xmlns:w10="urn:schemas-microsoft-com:office:word" xmlns:w="http://schemas.openxmlformats.org/wordprocessingml/2006/main" xmlns:w14="http://schemas.microsoft.com/office/word/2010/wordml" xmlns:w15="http://schemas.microsoft.com/office/word/2012/wordml" xmlns:w16se="http://schemas.microsoft.com/office/word/2015/wordml/symex" xmlns:wpg="http://schemas.microsoft.com/office/word/2010/wordprocessingGroup" xmlns:wpi="http://schemas.microsoft.com/office/word/2010/wordprocessingInk" xmlns:wne="http://schemas.microsoft.com/office/word/2006/wordml" xmlns:wps="http://schemas.microsoft.com/office/word/2010/wordprocessingShape" mc:Ignorable="w14 w15 w16se wp14">
+<w:numbering xmlns:wpc="http://schemas.microsoft.com/office/word/2010/wordprocessingCanvas" xmlns:cx="http://schemas.microsoft.com/office/drawing/2014/chartex" xmlns:cx1="http://schemas.microsoft.com/office/drawing/2015/9/8/chartex" xmlns:cx2="http://schemas.microsoft.com/office/drawing/2015/10/21/chartex" xmlns:cx3="http://schemas.microsoft.com/office/drawing/2016/5/9/chartex" xmlns:cx4="http://schemas.microsoft.com/office/drawing/2016/5/10/chartex" xmlns:cx5="http://schemas.microsoft.com/office/drawing/2016/5/11/chartex" xmlns:cx6="http://schemas.microsoft.com/office/drawing/2016/5/12/chartex" xmlns:cx7="http://schemas.microsoft.com/office/drawing/2016/5/13/chartex" xmlns:cx8="http://schemas.microsoft.com/office/drawing/2016/5/14/chartex" xmlns:mc="http://schemas.openxmlformats.org/markup-compatibility/2006" xmlns:aink="http://schemas.microsoft.com/office/drawing/2016/ink" xmlns:am3d="http://schemas.microsoft.com/office/drawing/2017/model3d" xmlns:o="urn:schemas-microsoft-com:office:office" xmlns:r="http://schemas.openxmlformats.org/officeDocument/2006/relationships" xmlns:m="http://schemas.openxmlformats.org/officeDocument/2006/math" xmlns:v="urn:schemas-microsoft-com:vml" xmlns:wp14="http://schemas.microsoft.com/office/word/2010/wordprocessingDrawing" xmlns:wp="http://schemas.openxmlformats.org/drawingml/2006/wordprocessingDrawing" xmlns:w10="urn:schemas-microsoft-com:office:word" xmlns:w="http://schemas.openxmlformats.org/wordprocessingml/2006/main" xmlns:w14="http://schemas.microsoft.com/office/word/2010/wordml" xmlns:w15="http://schemas.microsoft.com/office/word/2012/wordml" xmlns:w16cid="http://schemas.microsoft.com/office/word/2016/wordml/cid" xmlns:w16se="http://schemas.microsoft.com/office/word/2015/wordml/symex" xmlns:wpg="http://schemas.microsoft.com/office/word/2010/wordprocessingGroup" xmlns:wpi="http://schemas.microsoft.com/office/word/2010/wordprocessingInk" xmlns:wne="http://schemas.microsoft.com/office/word/2006/wordml" xmlns:wps="http://schemas.microsoft.com/office/word/2010/wordprocessingShape" mc:Ignorable="w14 w15 w16se w16cid wp14">
   <w:abstractNum w:abstractNumId="0" w15:restartNumberingAfterBreak="0">
     <w:nsid w:val="36AF0662"/>
     <w:multiLevelType w:val="hybridMultilevel"/>
@@ -923,7 +1802,7 @@
 </file>
 
 <file path=word/styles.xml><?xml version="1.0" encoding="utf-8"?>
-<w:styles xmlns:mc="http://schemas.openxmlformats.org/markup-compatibility/2006" xmlns:r="http://schemas.openxmlformats.org/officeDocument/2006/relationships" xmlns:w="http://schemas.openxmlformats.org/wordprocessingml/2006/main" xmlns:w14="http://schemas.microsoft.com/office/word/2010/wordml" xmlns:w15="http://schemas.microsoft.com/office/word/2012/wordml" xmlns:w16se="http://schemas.microsoft.com/office/word/2015/wordml/symex" mc:Ignorable="w14 w15 w16se">
+<w:styles xmlns:mc="http://schemas.openxmlformats.org/markup-compatibility/2006" xmlns:r="http://schemas.openxmlformats.org/officeDocument/2006/relationships" xmlns:w="http://schemas.openxmlformats.org/wordprocessingml/2006/main" xmlns:w14="http://schemas.microsoft.com/office/word/2010/wordml" xmlns:w15="http://schemas.microsoft.com/office/word/2012/wordml" xmlns:w16cid="http://schemas.microsoft.com/office/word/2016/wordml/cid" xmlns:w16se="http://schemas.microsoft.com/office/word/2015/wordml/symex" mc:Ignorable="w14 w15 w16se w16cid">
   <w:docDefaults>
     <w:rPrDefault>
       <w:rPr>
@@ -935,7 +1814,7 @@
     </w:rPrDefault>
     <w:pPrDefault/>
   </w:docDefaults>
-  <w:latentStyles w:defLockedState="0" w:defUIPriority="99" w:defSemiHidden="0" w:defUnhideWhenUsed="0" w:defQFormat="0" w:count="371">
+  <w:latentStyles w:defLockedState="0" w:defUIPriority="99" w:defSemiHidden="0" w:defUnhideWhenUsed="0" w:defQFormat="0" w:count="376">
     <w:lsdException w:name="Normal" w:uiPriority="0" w:qFormat="1"/>
     <w:lsdException w:name="heading 1" w:uiPriority="9" w:qFormat="1"/>
     <w:lsdException w:name="heading 2" w:semiHidden="1" w:uiPriority="9" w:unhideWhenUsed="1" w:qFormat="1"/>
@@ -1298,6 +2177,11 @@
     <w:lsdException w:name="List Table 5 Dark Accent 6" w:uiPriority="50"/>
     <w:lsdException w:name="List Table 6 Colorful Accent 6" w:uiPriority="51"/>
     <w:lsdException w:name="List Table 7 Colorful Accent 6" w:uiPriority="52"/>
+    <w:lsdException w:name="Mention" w:semiHidden="1" w:unhideWhenUsed="1"/>
+    <w:lsdException w:name="Smart Hyperlink" w:semiHidden="1" w:unhideWhenUsed="1"/>
+    <w:lsdException w:name="Hashtag" w:semiHidden="1" w:unhideWhenUsed="1"/>
+    <w:lsdException w:name="Unresolved Mention" w:semiHidden="1" w:unhideWhenUsed="1"/>
+    <w:lsdException w:name="Smart Link" w:semiHidden="1" w:unhideWhenUsed="1"/>
   </w:latentStyles>
   <w:style w:type="paragraph" w:default="1" w:styleId="Normal">
     <w:name w:val="Normal"/>
@@ -1308,11 +2192,11 @@
       <w:sz w:val="22"/>
     </w:rPr>
   </w:style>
-  <w:style w:type="paragraph" w:styleId="Heading1">
+  <w:style w:type="paragraph" w:styleId="Rubrik1">
     <w:name w:val="heading 1"/>
     <w:basedOn w:val="Normal"/>
     <w:next w:val="Normal"/>
-    <w:link w:val="Heading1Char"/>
+    <w:link w:val="Rubrik1Char"/>
     <w:uiPriority w:val="9"/>
     <w:qFormat/>
     <w:rsid w:val="009D7742"/>
@@ -1331,13 +2215,13 @@
       <w:szCs w:val="32"/>
     </w:rPr>
   </w:style>
-  <w:style w:type="character" w:default="1" w:styleId="DefaultParagraphFont">
+  <w:style w:type="character" w:default="1" w:styleId="Standardstycketeckensnitt">
     <w:name w:val="Default Paragraph Font"/>
     <w:uiPriority w:val="1"/>
     <w:semiHidden/>
     <w:unhideWhenUsed/>
   </w:style>
-  <w:style w:type="table" w:default="1" w:styleId="TableNormal">
+  <w:style w:type="table" w:default="1" w:styleId="Normaltabell">
     <w:name w:val="Normal Table"/>
     <w:uiPriority w:val="99"/>
     <w:semiHidden/>
@@ -1352,16 +2236,16 @@
       </w:tblCellMar>
     </w:tblPr>
   </w:style>
-  <w:style w:type="numbering" w:default="1" w:styleId="NoList">
+  <w:style w:type="numbering" w:default="1" w:styleId="Ingenlista">
     <w:name w:val="No List"/>
     <w:uiPriority w:val="99"/>
     <w:semiHidden/>
     <w:unhideWhenUsed/>
   </w:style>
-  <w:style w:type="character" w:customStyle="1" w:styleId="Heading1Char">
-    <w:name w:val="Heading 1 Char"/>
-    <w:basedOn w:val="DefaultParagraphFont"/>
-    <w:link w:val="Heading1"/>
+  <w:style w:type="character" w:customStyle="1" w:styleId="Rubrik1Char">
+    <w:name w:val="Rubrik 1 Char"/>
+    <w:basedOn w:val="Standardstycketeckensnitt"/>
+    <w:link w:val="Rubrik1"/>
     <w:uiPriority w:val="9"/>
     <w:rsid w:val="009D7742"/>
     <w:rPr>
@@ -1373,11 +2257,11 @@
       <w:szCs w:val="32"/>
     </w:rPr>
   </w:style>
-  <w:style w:type="paragraph" w:styleId="Title">
+  <w:style w:type="paragraph" w:styleId="Rubrik">
     <w:name w:val="Title"/>
     <w:basedOn w:val="Normal"/>
     <w:next w:val="Normal"/>
-    <w:link w:val="TitleChar"/>
+    <w:link w:val="RubrikChar"/>
     <w:uiPriority w:val="10"/>
     <w:qFormat/>
     <w:rsid w:val="00FB4640"/>
@@ -1398,10 +2282,10 @@
       <w:szCs w:val="52"/>
     </w:rPr>
   </w:style>
-  <w:style w:type="character" w:customStyle="1" w:styleId="TitleChar">
-    <w:name w:val="Title Char"/>
-    <w:basedOn w:val="DefaultParagraphFont"/>
-    <w:link w:val="Title"/>
+  <w:style w:type="character" w:customStyle="1" w:styleId="RubrikChar">
+    <w:name w:val="Rubrik Char"/>
+    <w:basedOn w:val="Standardstycketeckensnitt"/>
+    <w:link w:val="Rubrik"/>
     <w:uiPriority w:val="10"/>
     <w:rsid w:val="00FB4640"/>
     <w:rPr>
@@ -1413,7 +2297,7 @@
       <w:szCs w:val="52"/>
     </w:rPr>
   </w:style>
-  <w:style w:type="paragraph" w:styleId="ListParagraph">
+  <w:style w:type="paragraph" w:styleId="Liststycke">
     <w:name w:val="List Paragraph"/>
     <w:basedOn w:val="Normal"/>
     <w:uiPriority w:val="34"/>
@@ -1423,6 +2307,11 @@
       <w:ind w:left="720"/>
       <w:contextualSpacing/>
     </w:pPr>
+  </w:style>
+  <w:style w:type="character" w:customStyle="1" w:styleId="tlid-translation">
+    <w:name w:val="tlid-translation"/>
+    <w:basedOn w:val="Standardstycketeckensnitt"/>
+    <w:rsid w:val="00E6035A"/>
   </w:style>
 </w:styles>
 </file>

</xml_diff>